<commit_message>
Alterando Doc Gerencia e Add Solicitacao Requisito
</commit_message>
<xml_diff>
--- a/Projeto/Gerência/Documento de Gerência de Configuração.docx
+++ b/Projeto/Gerência/Documento de Gerência de Configuração.docx
@@ -896,7 +896,23 @@
         <w:t>m</w:t>
       </w:r>
       <w:r>
-        <w:t xml:space="preserve"> ser justificadas com um vínculo nas tarefas. Esses vínculos são citados nas mensagens de commit da nova versão. Por esse motivo todas as mensagens de commits deve seguir o padrão:</w:t>
+        <w:t xml:space="preserve"> ser justificadas com um vínculo nas tarefas. Esses vínculos são citados nas mensagens de </w:t>
+      </w:r>
+      <w:proofErr w:type="spellStart"/>
+      <w:r>
+        <w:t>commit</w:t>
+      </w:r>
+      <w:proofErr w:type="spellEnd"/>
+      <w:r>
+        <w:t xml:space="preserve"> da nova versão. Por esse motivo todas as mensagens de </w:t>
+      </w:r>
+      <w:proofErr w:type="spellStart"/>
+      <w:r>
+        <w:t>commits</w:t>
+      </w:r>
+      <w:proofErr w:type="spellEnd"/>
+      <w:r>
+        <w:t xml:space="preserve"> deve seguir o padrão:</w:t>
       </w:r>
     </w:p>
     <w:p>
@@ -964,7 +980,15 @@
         <w:t xml:space="preserve"> da alteração&gt;</w:t>
       </w:r>
       <w:r>
-        <w:t>: Data em que a atividade foi alterado e o commit realizado.</w:t>
+        <w:t xml:space="preserve">: Data em que a atividade foi alterado e o </w:t>
+      </w:r>
+      <w:proofErr w:type="spellStart"/>
+      <w:r>
+        <w:t>commit</w:t>
+      </w:r>
+      <w:proofErr w:type="spellEnd"/>
+      <w:r>
+        <w:t xml:space="preserve"> realizado.</w:t>
       </w:r>
     </w:p>
     <w:p>
@@ -989,7 +1013,15 @@
         <w:t xml:space="preserve"> da alteração&gt;</w:t>
       </w:r>
       <w:r>
-        <w:t>: Mensagem explicando o motivo do commit.</w:t>
+        <w:t xml:space="preserve">: Mensagem explicando o motivo do </w:t>
+      </w:r>
+      <w:proofErr w:type="spellStart"/>
+      <w:r>
+        <w:t>commit</w:t>
+      </w:r>
+      <w:proofErr w:type="spellEnd"/>
+      <w:r>
+        <w:t>.</w:t>
       </w:r>
     </w:p>
     <w:p>
@@ -2219,6 +2251,76 @@
       </w:tr>
       <w:tr>
         <w:trPr>
+          <w:trHeight w:val="323"/>
+        </w:trPr>
+        <w:tc>
+          <w:tcPr>
+            <w:cnfStyle w:val="001000000000" w:firstRow="0" w:lastRow="0" w:firstColumn="1" w:lastColumn="0" w:oddVBand="0" w:evenVBand="0" w:oddHBand="0" w:evenHBand="0" w:firstRowFirstColumn="0" w:firstRowLastColumn="0" w:lastRowFirstColumn="0" w:lastRowLastColumn="0"/>
+            <w:tcW w:w="680" w:type="dxa"/>
+            <w:vMerge/>
+            <w:vAlign w:val="center"/>
+          </w:tcPr>
+          <w:p>
+            <w:pPr>
+              <w:jc w:val="center"/>
+            </w:pPr>
+          </w:p>
+        </w:tc>
+        <w:tc>
+          <w:tcPr>
+            <w:tcW w:w="1207" w:type="dxa"/>
+            <w:vMerge/>
+            <w:vAlign w:val="center"/>
+          </w:tcPr>
+          <w:p>
+            <w:pPr>
+              <w:jc w:val="center"/>
+              <w:cnfStyle w:val="000000000000" w:firstRow="0" w:lastRow="0" w:firstColumn="0" w:lastColumn="0" w:oddVBand="0" w:evenVBand="0" w:oddHBand="0" w:evenHBand="0" w:firstRowFirstColumn="0" w:firstRowLastColumn="0" w:lastRowFirstColumn="0" w:lastRowLastColumn="0"/>
+            </w:pPr>
+          </w:p>
+        </w:tc>
+        <w:tc>
+          <w:tcPr>
+            <w:tcW w:w="3266" w:type="dxa"/>
+            <w:vMerge/>
+            <w:vAlign w:val="center"/>
+          </w:tcPr>
+          <w:p>
+            <w:pPr>
+              <w:jc w:val="center"/>
+              <w:cnfStyle w:val="000000000000" w:firstRow="0" w:lastRow="0" w:firstColumn="0" w:lastColumn="0" w:oddVBand="0" w:evenVBand="0" w:oddHBand="0" w:evenHBand="0" w:firstRowFirstColumn="0" w:firstRowLastColumn="0" w:lastRowFirstColumn="0" w:lastRowLastColumn="0"/>
+              <w:rPr>
+                <w:b/>
+              </w:rPr>
+            </w:pPr>
+          </w:p>
+        </w:tc>
+        <w:tc>
+          <w:tcPr>
+            <w:tcW w:w="3863" w:type="dxa"/>
+            <w:vAlign w:val="center"/>
+          </w:tcPr>
+          <w:p>
+            <w:pPr>
+              <w:jc w:val="center"/>
+              <w:cnfStyle w:val="000000000000" w:firstRow="0" w:lastRow="0" w:firstColumn="0" w:lastColumn="0" w:oddVBand="0" w:evenVBand="0" w:oddHBand="0" w:evenHBand="0" w:firstRowFirstColumn="0" w:firstRowLastColumn="0" w:lastRowFirstColumn="0" w:lastRowLastColumn="0"/>
+            </w:pPr>
+            <w:r>
+              <w:t>Solicitação de Mudança de Requisitos</w:t>
+            </w:r>
+            <w:r>
+              <w:t>.</w:t>
+            </w:r>
+            <w:r>
+              <w:t>png</w:t>
+            </w:r>
+            <w:bookmarkStart w:id="1" w:name="_GoBack"/>
+            <w:bookmarkEnd w:id="1"/>
+          </w:p>
+        </w:tc>
+      </w:tr>
+      <w:tr>
+        <w:trPr>
           <w:trHeight w:val="260"/>
         </w:trPr>
         <w:tc>
@@ -2471,15 +2573,7 @@
               <w:rPr>
                 <w:b/>
               </w:rPr>
-              <w:t>Docu</w:t>
-            </w:r>
-            <w:bookmarkStart w:id="1" w:name="_GoBack"/>
-            <w:bookmarkEnd w:id="1"/>
-            <w:r>
-              <w:rPr>
-                <w:b/>
-              </w:rPr>
-              <w:t>mento de Gerência de Configuração.docx</w:t>
+              <w:t>Documento de Gerência de Configuração.docx</w:t>
             </w:r>
           </w:p>
         </w:tc>
@@ -2872,6 +2966,68 @@
             </w:pPr>
             <w:r>
               <w:t>Planejamento Detalhado do Sistema.docx</w:t>
+            </w:r>
+          </w:p>
+        </w:tc>
+      </w:tr>
+      <w:tr>
+        <w:tc>
+          <w:tcPr>
+            <w:cnfStyle w:val="001000000000" w:firstRow="0" w:lastRow="0" w:firstColumn="1" w:lastColumn="0" w:oddVBand="0" w:evenVBand="0" w:oddHBand="0" w:evenHBand="0" w:firstRowFirstColumn="0" w:firstRowLastColumn="0" w:lastRowFirstColumn="0" w:lastRowLastColumn="0"/>
+            <w:tcW w:w="680" w:type="dxa"/>
+            <w:vMerge/>
+            <w:vAlign w:val="center"/>
+          </w:tcPr>
+          <w:p>
+            <w:pPr>
+              <w:jc w:val="center"/>
+            </w:pPr>
+          </w:p>
+        </w:tc>
+        <w:tc>
+          <w:tcPr>
+            <w:tcW w:w="1207" w:type="dxa"/>
+            <w:vMerge/>
+            <w:vAlign w:val="center"/>
+          </w:tcPr>
+          <w:p>
+            <w:pPr>
+              <w:jc w:val="center"/>
+              <w:cnfStyle w:val="000000000000" w:firstRow="0" w:lastRow="0" w:firstColumn="0" w:lastColumn="0" w:oddVBand="0" w:evenVBand="0" w:oddHBand="0" w:evenHBand="0" w:firstRowFirstColumn="0" w:firstRowLastColumn="0" w:lastRowFirstColumn="0" w:lastRowLastColumn="0"/>
+            </w:pPr>
+          </w:p>
+        </w:tc>
+        <w:tc>
+          <w:tcPr>
+            <w:tcW w:w="3266" w:type="dxa"/>
+            <w:vMerge/>
+            <w:vAlign w:val="center"/>
+          </w:tcPr>
+          <w:p>
+            <w:pPr>
+              <w:jc w:val="center"/>
+              <w:cnfStyle w:val="000000000000" w:firstRow="0" w:lastRow="0" w:firstColumn="0" w:lastColumn="0" w:oddVBand="0" w:evenVBand="0" w:oddHBand="0" w:evenHBand="0" w:firstRowFirstColumn="0" w:firstRowLastColumn="0" w:lastRowFirstColumn="0" w:lastRowLastColumn="0"/>
+            </w:pPr>
+          </w:p>
+        </w:tc>
+        <w:tc>
+          <w:tcPr>
+            <w:tcW w:w="3863" w:type="dxa"/>
+            <w:vAlign w:val="center"/>
+          </w:tcPr>
+          <w:p>
+            <w:pPr>
+              <w:jc w:val="center"/>
+              <w:cnfStyle w:val="000000000000" w:firstRow="0" w:lastRow="0" w:firstColumn="0" w:lastColumn="0" w:oddVBand="0" w:evenVBand="0" w:oddHBand="0" w:evenHBand="0" w:firstRowFirstColumn="0" w:firstRowLastColumn="0" w:lastRowFirstColumn="0" w:lastRowLastColumn="0"/>
+            </w:pPr>
+            <w:r>
+              <w:t>Planejamento Detalhado do Sistema</w:t>
+            </w:r>
+            <w:r>
+              <w:t xml:space="preserve"> v02</w:t>
+            </w:r>
+            <w:r>
+              <w:t>.docx</w:t>
             </w:r>
           </w:p>
         </w:tc>

</xml_diff>